<commit_message>
Edit 4.2 and 2.1 task
</commit_message>
<xml_diff>
--- a/Week 2/Assessments/Assignment 2.1.docx
+++ b/Week 2/Assessments/Assignment 2.1.docx
@@ -135,7 +135,13 @@
         <w:t xml:space="preserve"> as Model Vi</w:t>
       </w:r>
       <w:r>
-        <w:t xml:space="preserve">ew Presenter (MVP). The Model is the </w:t>
+        <w:t xml:space="preserve">ew </w:t>
+      </w:r>
+      <w:r>
+        <w:t>Controller (MVC</w:t>
+      </w:r>
+      <w:r>
+        <w:t xml:space="preserve">). The Model is the </w:t>
       </w:r>
       <w:r>
         <w:t xml:space="preserve">data logic layer, </w:t>
@@ -144,25 +150,33 @@
         <w:t>view is the presentation logic la</w:t>
       </w:r>
       <w:r>
-        <w:t>yer and presenter is the business logic layer.</w:t>
-      </w:r>
-    </w:p>
-    <w:p>
-      <w:pPr>
-        <w:keepNext/>
+        <w:t xml:space="preserve">yer and </w:t>
+      </w:r>
+      <w:r>
+        <w:t>controller</w:t>
+      </w:r>
+      <w:r>
+        <w:t xml:space="preserve"> is the business logic layer.</w:t>
+      </w:r>
+    </w:p>
+    <w:p>
+      <w:pPr>
+        <w:spacing w:after="0" w:line="240" w:lineRule="auto"/>
         <w:jc w:val="center"/>
-      </w:pPr>
-      <w:bookmarkStart w:id="0" w:name="_GoBack"/>
-      <w:r>
         <w:rPr>
+          <w:rFonts w:ascii="Times New Roman" w:eastAsia="Times New Roman" w:hAnsi="Times New Roman" w:cs="Times New Roman"/>
+        </w:rPr>
+      </w:pPr>
+      <w:r>
+        <w:rPr>
+          <w:rFonts w:ascii="Times New Roman" w:eastAsia="Times New Roman" w:hAnsi="Times New Roman" w:cs="Times New Roman"/>
           <w:noProof/>
         </w:rPr>
-        <w:lastRenderedPageBreak/>
         <w:drawing>
-          <wp:inline distT="0" distB="0" distL="0" distR="0" wp14:anchorId="2671B651" wp14:editId="2CE326AD">
-            <wp:extent cx="3071495" cy="2692480"/>
-            <wp:effectExtent l="0" t="0" r="1905" b="0"/>
-            <wp:docPr id="1" name="Picture 1"/>
+          <wp:inline distT="0" distB="0" distL="0" distR="0" wp14:anchorId="66B0F094" wp14:editId="4EE7DF04">
+            <wp:extent cx="3073498" cy="1664463"/>
+            <wp:effectExtent l="0" t="0" r="0" b="12065"/>
+            <wp:docPr id="3" name="Picture 3" descr="https://cdn-images-1.medium.com/max/1600/0*HFP--PRKvRXsS7fd.png"/>
             <wp:cNvGraphicFramePr>
               <a:graphicFrameLocks xmlns:a="http://schemas.openxmlformats.org/drawingml/2006/main" noChangeAspect="1"/>
             </wp:cNvGraphicFramePr>
@@ -170,148 +184,13 @@
               <a:graphicData uri="http://schemas.openxmlformats.org/drawingml/2006/picture">
                 <pic:pic xmlns:pic="http://schemas.openxmlformats.org/drawingml/2006/picture">
                   <pic:nvPicPr>
-                    <pic:cNvPr id="1" name=""/>
-                    <pic:cNvPicPr/>
-                  </pic:nvPicPr>
-                  <pic:blipFill>
-                    <a:blip r:embed="rId7"/>
-                    <a:stretch>
-                      <a:fillRect/>
-                    </a:stretch>
-                  </pic:blipFill>
-                  <pic:spPr>
-                    <a:xfrm>
-                      <a:off x="0" y="0"/>
-                      <a:ext cx="3098370" cy="2716039"/>
-                    </a:xfrm>
-                    <a:prstGeom prst="rect">
-                      <a:avLst/>
-                    </a:prstGeom>
-                  </pic:spPr>
-                </pic:pic>
-              </a:graphicData>
-            </a:graphic>
-          </wp:inline>
-        </w:drawing>
-      </w:r>
-      <w:bookmarkEnd w:id="0"/>
-    </w:p>
-    <w:p>
-      <w:pPr>
-        <w:pStyle w:val="Caption"/>
-        <w:jc w:val="center"/>
-      </w:pPr>
-      <w:r>
-        <w:t xml:space="preserve">Figure </w:t>
-      </w:r>
-      <w:fldSimple w:instr=" SEQ Figure \* ARABIC ">
-        <w:r>
-          <w:rPr>
-            <w:noProof/>
-          </w:rPr>
-          <w:t>1</w:t>
-        </w:r>
-      </w:fldSimple>
-      <w:r>
-        <w:t>: MVP model</w:t>
-      </w:r>
-    </w:p>
-    <w:p>
-      <w:r>
-        <w:t xml:space="preserve">This image is from </w:t>
-      </w:r>
-      <w:r>
-        <w:t>(Agarwal 2018)</w:t>
-      </w:r>
-    </w:p>
-    <w:p>
-      <w:pPr>
-        <w:rPr>
-          <w:b/>
-        </w:rPr>
-      </w:pPr>
-      <w:r>
-        <w:rPr>
-          <w:b/>
-        </w:rPr>
-        <w:t>Model</w:t>
-      </w:r>
-    </w:p>
-    <w:p>
-      <w:r>
-        <w:t xml:space="preserve">The model uses to manage how data is stored and used in the program. </w:t>
-      </w:r>
-    </w:p>
-    <w:p>
-      <w:pPr>
-        <w:rPr>
-          <w:b/>
-        </w:rPr>
-      </w:pPr>
-      <w:r>
-        <w:rPr>
-          <w:b/>
-        </w:rPr>
-        <w:t>View</w:t>
-      </w:r>
-    </w:p>
-    <w:p>
-      <w:r>
-        <w:t xml:space="preserve">View uses to display UI and allows users to interact with these UI components. </w:t>
-      </w:r>
-    </w:p>
-    <w:p>
-      <w:pPr>
-        <w:rPr>
-          <w:b/>
-        </w:rPr>
-      </w:pPr>
-      <w:r>
-        <w:rPr>
-          <w:b/>
-        </w:rPr>
-        <w:t>Presenter</w:t>
-      </w:r>
-    </w:p>
-    <w:p>
-      <w:r>
-        <w:t xml:space="preserve">Presenter stands </w:t>
-      </w:r>
-      <w:r>
-        <w:t xml:space="preserve">in the middle of view and model. </w:t>
-      </w:r>
-      <w:r>
-        <w:t>When users change data by interacting with the GUI, the presenter will update the model automatically.</w:t>
-      </w:r>
-    </w:p>
-    <w:p>
-      <w:pPr>
-        <w:keepNext/>
-        <w:jc w:val="center"/>
-      </w:pPr>
-      <w:r>
-        <w:rPr>
-          <w:noProof/>
-        </w:rPr>
-        <w:drawing>
-          <wp:inline distT="0" distB="0" distL="0" distR="0" wp14:anchorId="1E512323" wp14:editId="65AD2E84">
-            <wp:extent cx="2111867" cy="1717040"/>
-            <wp:effectExtent l="0" t="0" r="0" b="10160"/>
-            <wp:docPr id="2" name="Picture 2" descr="../../../../../../../Desktop/Screen%20Shot%202018-08-03%20at%"/>
-            <wp:cNvGraphicFramePr>
-              <a:graphicFrameLocks xmlns:a="http://schemas.openxmlformats.org/drawingml/2006/main" noChangeAspect="1"/>
-            </wp:cNvGraphicFramePr>
-            <a:graphic xmlns:a="http://schemas.openxmlformats.org/drawingml/2006/main">
-              <a:graphicData uri="http://schemas.openxmlformats.org/drawingml/2006/picture">
-                <pic:pic xmlns:pic="http://schemas.openxmlformats.org/drawingml/2006/picture">
-                  <pic:nvPicPr>
-                    <pic:cNvPr id="0" name="Picture 1" descr="../../../../../../../Desktop/Screen%20Shot%202018-08-03%20at%"/>
+                    <pic:cNvPr id="0" name="Picture 1" descr="https://cdn-images-1.medium.com/max/1600/0*HFP--PRKvRXsS7fd.png"/>
                     <pic:cNvPicPr>
                       <a:picLocks noChangeAspect="1" noChangeArrowheads="1"/>
                     </pic:cNvPicPr>
                   </pic:nvPicPr>
                   <pic:blipFill>
-                    <a:blip r:embed="rId8">
+                    <a:blip r:embed="rId7">
                       <a:extLst>
                         <a:ext uri="{28A0092B-C50C-407E-A947-70E740481C1C}">
                           <a14:useLocalDpi xmlns:a14="http://schemas.microsoft.com/office/drawing/2010/main" val="0"/>
@@ -326,7 +205,7 @@
                   <pic:spPr bwMode="auto">
                     <a:xfrm>
                       <a:off x="0" y="0"/>
-                      <a:ext cx="2111867" cy="1717040"/>
+                      <a:ext cx="3111879" cy="1685249"/>
                     </a:xfrm>
                     <a:prstGeom prst="rect">
                       <a:avLst/>
@@ -345,22 +224,215 @@
     </w:p>
     <w:p>
       <w:pPr>
+        <w:keepNext/>
+        <w:jc w:val="center"/>
+      </w:pPr>
+    </w:p>
+    <w:p>
+      <w:pPr>
         <w:pStyle w:val="Caption"/>
         <w:jc w:val="center"/>
       </w:pPr>
       <w:r>
         <w:t xml:space="preserve">Figure </w:t>
       </w:r>
-      <w:fldSimple w:instr=" SEQ Figure \* ARABIC ">
-        <w:r>
-          <w:rPr>
-            <w:noProof/>
-          </w:rPr>
-          <w:t>2</w:t>
-        </w:r>
-      </w:fldSimple>
-      <w:r>
-        <w:t xml:space="preserve">: MVP for Android </w:t>
+      <w:r>
+        <w:fldChar w:fldCharType="begin"/>
+      </w:r>
+      <w:r>
+        <w:instrText xml:space="preserve"> SEQ Figure \* ARABIC </w:instrText>
+      </w:r>
+      <w:r>
+        <w:fldChar w:fldCharType="separate"/>
+      </w:r>
+      <w:r>
+        <w:rPr>
+          <w:noProof/>
+        </w:rPr>
+        <w:t>1</w:t>
+      </w:r>
+      <w:r>
+        <w:rPr>
+          <w:noProof/>
+        </w:rPr>
+        <w:fldChar w:fldCharType="end"/>
+      </w:r>
+      <w:r>
+        <w:t>: MVC</w:t>
+      </w:r>
+      <w:r>
+        <w:t xml:space="preserve"> model</w:t>
+      </w:r>
+    </w:p>
+    <w:p>
+      <w:r>
+        <w:t xml:space="preserve">This image is from </w:t>
+      </w:r>
+      <w:r>
+        <w:t>(</w:t>
+      </w:r>
+      <w:r>
+        <w:t xml:space="preserve">Muntenescu </w:t>
+      </w:r>
+      <w:r>
+        <w:t>2018)</w:t>
+      </w:r>
+    </w:p>
+    <w:p>
+      <w:pPr>
+        <w:rPr>
+          <w:b/>
+        </w:rPr>
+      </w:pPr>
+      <w:r>
+        <w:rPr>
+          <w:b/>
+        </w:rPr>
+        <w:lastRenderedPageBreak/>
+        <w:t>Model</w:t>
+      </w:r>
+    </w:p>
+    <w:p>
+      <w:r>
+        <w:t xml:space="preserve">The model uses to manage how data is stored and used in the program. </w:t>
+      </w:r>
+    </w:p>
+    <w:p>
+      <w:pPr>
+        <w:rPr>
+          <w:b/>
+        </w:rPr>
+      </w:pPr>
+      <w:r>
+        <w:rPr>
+          <w:b/>
+        </w:rPr>
+        <w:t>View</w:t>
+      </w:r>
+    </w:p>
+    <w:p>
+      <w:r>
+        <w:t xml:space="preserve">View uses to display UI and allows users to interact with these UI components. </w:t>
+      </w:r>
+      <w:r>
+        <w:t>In Android, View is the layout.</w:t>
+      </w:r>
+    </w:p>
+    <w:p>
+      <w:pPr>
+        <w:rPr>
+          <w:b/>
+        </w:rPr>
+      </w:pPr>
+      <w:r>
+        <w:rPr>
+          <w:b/>
+        </w:rPr>
+        <w:t>Controller</w:t>
+      </w:r>
+    </w:p>
+    <w:p>
+      <w:r>
+        <w:t>Controller</w:t>
+      </w:r>
+      <w:r>
+        <w:t xml:space="preserve"> stands </w:t>
+      </w:r>
+      <w:r>
+        <w:t xml:space="preserve">in the middle of view and model. </w:t>
+      </w:r>
+      <w:r>
+        <w:t xml:space="preserve">When users change data by interacting with the GUI, the </w:t>
+      </w:r>
+      <w:r>
+        <w:t>controller</w:t>
+      </w:r>
+      <w:bookmarkStart w:id="0" w:name="_GoBack"/>
+      <w:bookmarkEnd w:id="0"/>
+      <w:r>
+        <w:t xml:space="preserve"> will update the model automatically.</w:t>
+      </w:r>
+      <w:r>
+        <w:t xml:space="preserve"> In Android, Controller is the Activities and Fragments that manipulate how the view is displayed and update the data for the model.</w:t>
+      </w:r>
+    </w:p>
+    <w:p>
+      <w:pPr>
+        <w:keepNext/>
+        <w:jc w:val="center"/>
+      </w:pPr>
+      <w:r>
+        <w:drawing>
+          <wp:inline distT="0" distB="0" distL="0" distR="0" wp14:anchorId="29380845" wp14:editId="1A53AA95">
+            <wp:extent cx="3480435" cy="3413875"/>
+            <wp:effectExtent l="0" t="0" r="0" b="0"/>
+            <wp:docPr id="1" name="Picture 1"/>
+            <wp:cNvGraphicFramePr>
+              <a:graphicFrameLocks xmlns:a="http://schemas.openxmlformats.org/drawingml/2006/main" noChangeAspect="1"/>
+            </wp:cNvGraphicFramePr>
+            <a:graphic xmlns:a="http://schemas.openxmlformats.org/drawingml/2006/main">
+              <a:graphicData uri="http://schemas.openxmlformats.org/drawingml/2006/picture">
+                <pic:pic xmlns:pic="http://schemas.openxmlformats.org/drawingml/2006/picture">
+                  <pic:nvPicPr>
+                    <pic:cNvPr id="1" name=""/>
+                    <pic:cNvPicPr/>
+                  </pic:nvPicPr>
+                  <pic:blipFill>
+                    <a:blip r:embed="rId8"/>
+                    <a:stretch>
+                      <a:fillRect/>
+                    </a:stretch>
+                  </pic:blipFill>
+                  <pic:spPr>
+                    <a:xfrm>
+                      <a:off x="0" y="0"/>
+                      <a:ext cx="3484970" cy="3418323"/>
+                    </a:xfrm>
+                    <a:prstGeom prst="rect">
+                      <a:avLst/>
+                    </a:prstGeom>
+                  </pic:spPr>
+                </pic:pic>
+              </a:graphicData>
+            </a:graphic>
+          </wp:inline>
+        </w:drawing>
+      </w:r>
+    </w:p>
+    <w:p>
+      <w:pPr>
+        <w:pStyle w:val="Caption"/>
+        <w:jc w:val="center"/>
+      </w:pPr>
+      <w:r>
+        <w:t xml:space="preserve">Figure </w:t>
+      </w:r>
+      <w:r>
+        <w:fldChar w:fldCharType="begin"/>
+      </w:r>
+      <w:r>
+        <w:instrText xml:space="preserve"> SEQ Figure \* ARABIC </w:instrText>
+      </w:r>
+      <w:r>
+        <w:fldChar w:fldCharType="separate"/>
+      </w:r>
+      <w:r>
+        <w:rPr>
+          <w:noProof/>
+        </w:rPr>
+        <w:t>2</w:t>
+      </w:r>
+      <w:r>
+        <w:rPr>
+          <w:noProof/>
+        </w:rPr>
+        <w:fldChar w:fldCharType="end"/>
+      </w:r>
+      <w:r>
+        <w:t>: MVC</w:t>
+      </w:r>
+      <w:r>
+        <w:t xml:space="preserve"> for Android </w:t>
       </w:r>
       <w:r>
         <w:t>project</w:t>
@@ -379,32 +451,30 @@
     </w:p>
     <w:p>
       <w:r>
-        <w:t>Agarwal, N 2018, </w:t>
+        <w:t>Muntenescu, F 2018, </w:t>
       </w:r>
       <w:r>
         <w:rPr>
           <w:i/>
           <w:iCs/>
         </w:rPr>
-        <w:t xml:space="preserve">Android MVP for Beginners – </w:t>
-      </w:r>
-      <w:proofErr w:type="spellStart"/>
+        <w:t>Android Architecture Patterns Part 1: Model-View-Controller</w:t>
+      </w:r>
+      <w:r>
+        <w:t>, viewed 16 August</w:t>
+      </w:r>
+      <w:r>
+        <w:t xml:space="preserve"> 2018, &lt;https://medium.com/upday-devs/android-architecture-patterns-part-1-model-view-controller-3baecef5f2b6&gt;.</w:t>
+      </w:r>
+    </w:p>
+    <w:p>
       <w:r>
         <w:rPr>
           <w:i/>
           <w:iCs/>
         </w:rPr>
-        <w:t>AndroidPub</w:t>
-      </w:r>
-      <w:proofErr w:type="spellEnd"/>
-      <w:r>
-        <w:t>, viewed 15 August</w:t>
-      </w:r>
-      <w:r>
-        <w:t xml:space="preserve"> 2018, &lt;https://android.jlelse.eu/android-mvp-for-beginners-25889c500443&gt;.</w:t>
-      </w:r>
-    </w:p>
-    <w:p>
+        <w:t xml:space="preserve"> </w:t>
+      </w:r>
       <w:r>
         <w:rPr>
           <w:i/>
@@ -487,23 +557,7 @@
     </w:r>
     <w:r>
       <w:tab/>
-      <w:t xml:space="preserve">101767225 - </w:t>
-    </w:r>
-    <w:proofErr w:type="spellStart"/>
-    <w:r>
-      <w:t>Duy</w:t>
-    </w:r>
-    <w:proofErr w:type="spellEnd"/>
-    <w:r>
-      <w:t xml:space="preserve"> </w:t>
-    </w:r>
-    <w:proofErr w:type="spellStart"/>
-    <w:r>
-      <w:t>Thuc</w:t>
-    </w:r>
-    <w:proofErr w:type="spellEnd"/>
-    <w:r>
-      <w:t xml:space="preserve"> Pham</w:t>
+      <w:t>101767225 - Duy Thuc Pham</w:t>
     </w:r>
   </w:p>
 </w:hdr>

</xml_diff>